<commit_message>
LSC-42: Further tweaks. Updated an incorrect test case.
</commit_message>
<xml_diff>
--- a/test/lawmaker/sppubb/body-only1.docx
+++ b/test/lawmaker/sppubb/body-only1.docx
@@ -1,6 +1,6 @@
 
 <file path=word/document.xml><?xml version="1.0" encoding="utf-8"?>
-<w:document xmlns:wpc="http://schemas.microsoft.com/office/word/2010/wordprocessingCanvas" xmlns:cx="http://schemas.microsoft.com/office/drawing/2014/chartex" xmlns:cx1="http://schemas.microsoft.com/office/drawing/2015/9/8/chartex" xmlns:cx2="http://schemas.microsoft.com/office/drawing/2015/10/21/chartex" xmlns:cx3="http://schemas.microsoft.com/office/drawing/2016/5/9/chartex" xmlns:cx4="http://schemas.microsoft.com/office/drawing/2016/5/10/chartex" xmlns:cx5="http://schemas.microsoft.com/office/drawing/2016/5/11/chartex" xmlns:cx6="http://schemas.microsoft.com/office/drawing/2016/5/12/chartex" xmlns:cx7="http://schemas.microsoft.com/office/drawing/2016/5/13/chartex" xmlns:cx8="http://schemas.microsoft.com/office/drawing/2016/5/14/chartex" xmlns:mc="http://schemas.openxmlformats.org/markup-compatibility/2006" xmlns:aink="http://schemas.microsoft.com/office/drawing/2016/ink" xmlns:am3d="http://schemas.microsoft.com/office/drawing/2017/model3d" xmlns:o="urn:schemas-microsoft-com:office:office" xmlns:oel="http://schemas.microsoft.com/office/2019/extlst" xmlns:r="http://schemas.openxmlformats.org/officeDocument/2006/relationships" xmlns:m="http://schemas.openxmlformats.org/officeDocument/2006/math" xmlns:v="urn:schemas-microsoft-com:vml" xmlns:wp14="http://schemas.microsoft.com/office/word/2010/wordprocessingDrawing" xmlns:wp="http://schemas.openxmlformats.org/drawingml/2006/wordprocessingDrawing" xmlns:w10="urn:schemas-microsoft-com:office:word" xmlns:w="http://schemas.openxmlformats.org/wordprocessingml/2006/main" xmlns:w14="http://schemas.microsoft.com/office/word/2010/wordml" xmlns:w15="http://schemas.microsoft.com/office/word/2012/wordml" xmlns:w16cex="http://schemas.microsoft.com/office/word/2018/wordml/cex" xmlns:w16cid="http://schemas.microsoft.com/office/word/2016/wordml/cid" xmlns:w16="http://schemas.microsoft.com/office/word/2018/wordml" xmlns:w16du="http://schemas.microsoft.com/office/word/2023/wordml/word16du" xmlns:w16sdtdh="http://schemas.microsoft.com/office/word/2020/wordml/sdtdatahash" xmlns:w16sdtfl="http://schemas.microsoft.com/office/word/2024/wordml/sdtformatlock" xmlns:w16se="http://schemas.microsoft.com/office/word/2015/wordml/symex" xmlns:wpg="http://schemas.microsoft.com/office/word/2010/wordprocessingGroup" xmlns:wpi="http://schemas.microsoft.com/office/word/2010/wordprocessingInk" xmlns:wne="http://schemas.microsoft.com/office/word/2006/wordml" xmlns:wps="http://schemas.microsoft.com/office/word/2010/wordprocessingShape" mc:Ignorable="w14 w15 w16se w16cid w16 w16cex w16sdtdh w16sdtfl w16du wp14">
+<w:document xmlns:wpc="http://schemas.microsoft.com/office/word/2010/wordprocessingCanvas" xmlns:cx="http://schemas.microsoft.com/office/drawing/2014/chartex" xmlns:cx1="http://schemas.microsoft.com/office/drawing/2015/9/8/chartex" xmlns:cx2="http://schemas.microsoft.com/office/drawing/2015/10/21/chartex" xmlns:cx3="http://schemas.microsoft.com/office/drawing/2016/5/9/chartex" xmlns:cx4="http://schemas.microsoft.com/office/drawing/2016/5/10/chartex" xmlns:cx5="http://schemas.microsoft.com/office/drawing/2016/5/11/chartex" xmlns:cx6="http://schemas.microsoft.com/office/drawing/2016/5/12/chartex" xmlns:cx7="http://schemas.microsoft.com/office/drawing/2016/5/13/chartex" xmlns:cx8="http://schemas.microsoft.com/office/drawing/2016/5/14/chartex" xmlns:mc="http://schemas.openxmlformats.org/markup-compatibility/2006" xmlns:aink="http://schemas.microsoft.com/office/drawing/2016/ink" xmlns:am3d="http://schemas.microsoft.com/office/drawing/2017/model3d" xmlns:o="urn:schemas-microsoft-com:office:office" xmlns:r="http://schemas.openxmlformats.org/officeDocument/2006/relationships" xmlns:m="http://schemas.openxmlformats.org/officeDocument/2006/math" xmlns:v="urn:schemas-microsoft-com:vml" xmlns:wp14="http://schemas.microsoft.com/office/word/2010/wordprocessingDrawing" xmlns:wp="http://schemas.openxmlformats.org/drawingml/2006/wordprocessingDrawing" xmlns:w10="urn:schemas-microsoft-com:office:word" xmlns:w="http://schemas.openxmlformats.org/wordprocessingml/2006/main" xmlns:w14="http://schemas.microsoft.com/office/word/2010/wordml" xmlns:w15="http://schemas.microsoft.com/office/word/2012/wordml" xmlns:w16cex="http://schemas.microsoft.com/office/word/2018/wordml/cex" xmlns:w16cid="http://schemas.microsoft.com/office/word/2016/wordml/cid" xmlns:w16="http://schemas.microsoft.com/office/word/2018/wordml" xmlns:w16sdtdh="http://schemas.microsoft.com/office/word/2020/wordml/sdtdatahash" xmlns:w16se="http://schemas.microsoft.com/office/word/2015/wordml/symex" xmlns:wpg="http://schemas.microsoft.com/office/word/2010/wordprocessingGroup" xmlns:wpi="http://schemas.microsoft.com/office/word/2010/wordprocessingInk" xmlns:wne="http://schemas.microsoft.com/office/word/2006/wordml" xmlns:wps="http://schemas.microsoft.com/office/word/2010/wordprocessingShape" mc:Ignorable="w14 w15 w16se w16cid w16 w16cex w16sdtdh wp14">
   <w:body>
     <w:p>
       <w:pPr>
@@ -68,14 +68,6 @@
           <w:bCs/>
           <w:szCs w:val="24"/>
         </w:rPr>
-        <w:t xml:space="preserve"> </w:t>
-      </w:r>
-      <w:r>
-        <w:rPr>
-          <w:b/>
-          <w:bCs/>
-          <w:szCs w:val="24"/>
-        </w:rPr>
         <w:tab/>
         <w:t xml:space="preserve">General </w:t>
       </w:r>
@@ -727,21 +719,7 @@
         <w:rPr>
           <w:szCs w:val="24"/>
         </w:rPr>
-        <w:t xml:space="preserve"> </w:t>
-      </w:r>
-      <w:proofErr w:type="gramStart"/>
-      <w:r>
-        <w:rPr>
-          <w:szCs w:val="24"/>
-        </w:rPr>
-        <w:t>make arrangements</w:t>
-      </w:r>
-      <w:proofErr w:type="gramEnd"/>
-      <w:r>
-        <w:rPr>
-          <w:szCs w:val="24"/>
-        </w:rPr>
-        <w:t xml:space="preserve"> for one of its committees or sub-committees to</w:t>
+        <w:t xml:space="preserve"> make arrangements for one of its committees or sub-committees to</w:t>
       </w:r>
       <w:r>
         <w:rPr>
@@ -884,7 +862,6 @@
         <w:rPr>
           <w:szCs w:val="24"/>
         </w:rPr>
-        <w:lastRenderedPageBreak/>
         <w:tab/>
         <w:t>(b) report to the Parliament on</w:t>
       </w:r>
@@ -1107,6 +1084,7 @@
         <w:rPr>
           <w:szCs w:val="24"/>
         </w:rPr>
+        <w:lastRenderedPageBreak/>
         <w:t>(</w:t>
       </w:r>
       <w:r>
@@ -1540,24 +1518,7 @@
           <w:szCs w:val="24"/>
         </w:rPr>
         <w:tab/>
-      </w:r>
-      <w:proofErr w:type="gramStart"/>
-      <w:r>
-        <w:rPr>
-          <w:b/>
-          <w:bCs/>
-          <w:szCs w:val="24"/>
-        </w:rPr>
-        <w:t>Publicly-owned</w:t>
-      </w:r>
-      <w:proofErr w:type="gramEnd"/>
-      <w:r>
-        <w:rPr>
-          <w:b/>
-          <w:bCs/>
-          <w:szCs w:val="24"/>
-        </w:rPr>
-        <w:t xml:space="preserve"> companies</w:t>
+        <w:t>Publicly-owned companies</w:t>
       </w:r>
     </w:p>
     <w:p>
@@ -2048,6 +2009,7 @@
         <w:rPr>
           <w:szCs w:val="24"/>
         </w:rPr>
+        <w:lastRenderedPageBreak/>
         <w:t xml:space="preserve">(i) the </w:t>
       </w:r>
       <w:r>
@@ -3262,9 +3224,6 @@
     </w:p>
     <w:p>
       <w:pPr>
-        <w:tabs>
-          <w:tab w:val="left" w:pos="426"/>
-        </w:tabs>
         <w:jc w:val="left"/>
         <w:rPr>
           <w:b/>
@@ -3279,14 +3238,6 @@
           <w:szCs w:val="24"/>
         </w:rPr>
         <w:t>6</w:t>
-      </w:r>
-      <w:r>
-        <w:rPr>
-          <w:b/>
-          <w:bCs/>
-          <w:szCs w:val="24"/>
-        </w:rPr>
-        <w:tab/>
       </w:r>
       <w:r>
         <w:rPr>
@@ -3513,6 +3464,7 @@
           <w:rStyle w:val="legds"/>
           <w:szCs w:val="24"/>
         </w:rPr>
+        <w:lastRenderedPageBreak/>
         <w:t>(</w:t>
       </w:r>
       <w:r>
@@ -3764,15 +3716,6 @@
           <w:szCs w:val="24"/>
           <w:shd w:val="clear" w:color="auto" w:fill="FFFFFF"/>
         </w:rPr>
-        <w:t xml:space="preserve"> </w:t>
-      </w:r>
-      <w:r>
-        <w:rPr>
-          <w:b/>
-          <w:bCs/>
-          <w:szCs w:val="24"/>
-          <w:shd w:val="clear" w:color="auto" w:fill="FFFFFF"/>
-        </w:rPr>
         <w:tab/>
         <w:t>Publication</w:t>
       </w:r>
@@ -4398,7 +4341,16 @@
           <w:szCs w:val="24"/>
           <w:shd w:val="clear" w:color="auto" w:fill="FFFFFF"/>
         </w:rPr>
-        <w:t xml:space="preserve">41A </w:t>
+        <w:t>41A</w:t>
+      </w:r>
+      <w:r>
+        <w:rPr>
+          <w:b/>
+          <w:bCs/>
+          <w:szCs w:val="24"/>
+          <w:shd w:val="clear" w:color="auto" w:fill="FFFFFF"/>
+        </w:rPr>
+        <w:tab/>
       </w:r>
       <w:r>
         <w:rPr>
@@ -4591,6 +4543,14 @@
           <w:shd w:val="clear" w:color="auto" w:fill="FFFFFF"/>
         </w:rPr>
         <w:tab/>
+      </w:r>
+      <w:r>
+        <w:rPr>
+          <w:b/>
+          <w:bCs/>
+          <w:szCs w:val="24"/>
+          <w:shd w:val="clear" w:color="auto" w:fill="FFFFFF"/>
+        </w:rPr>
         <w:t>General functions of Commissioner</w:t>
       </w:r>
     </w:p>
@@ -4716,6 +4676,7 @@
           <w:szCs w:val="24"/>
           <w:shd w:val="clear" w:color="auto" w:fill="FFFFFF"/>
         </w:rPr>
+        <w:lastRenderedPageBreak/>
         <w:t>“</w:t>
       </w:r>
       <w:r>
@@ -5524,15 +5485,6 @@
           <w:szCs w:val="24"/>
           <w:shd w:val="clear" w:color="auto" w:fill="FFFFFF"/>
         </w:rPr>
-        <w:t xml:space="preserve"> </w:t>
-      </w:r>
-      <w:r>
-        <w:rPr>
-          <w:b/>
-          <w:bCs/>
-          <w:szCs w:val="24"/>
-          <w:shd w:val="clear" w:color="auto" w:fill="FFFFFF"/>
-        </w:rPr>
         <w:tab/>
         <w:t>Exception from duty to comply with certain notices</w:t>
       </w:r>
@@ -5803,6 +5755,9 @@
         <w:ind w:left="720"/>
       </w:pPr>
       <w:r>
+        <w:t>“</w:t>
+      </w:r>
+      <w:r>
         <w:t>(1)</w:t>
       </w:r>
       <w:r>
@@ -5955,7 +5910,11 @@
         <w:ind w:left="720"/>
       </w:pPr>
       <w:r>
+        <w:lastRenderedPageBreak/>
         <w:t>the Commissioner may certify in writing to the court that the authority has failed to comply with the notice.</w:t>
+      </w:r>
+      <w:r>
+        <w:t>”</w:t>
       </w:r>
     </w:p>
     <w:p>
@@ -6180,7 +6139,23 @@
           <w:bCs/>
           <w:szCs w:val="24"/>
         </w:rPr>
-        <w:t>60A Proactive publication duty</w:t>
+        <w:t>60A</w:t>
+      </w:r>
+      <w:r>
+        <w:rPr>
+          <w:b/>
+          <w:bCs/>
+          <w:szCs w:val="24"/>
+        </w:rPr>
+        <w:tab/>
+      </w:r>
+      <w:r>
+        <w:rPr>
+          <w:b/>
+          <w:bCs/>
+          <w:szCs w:val="24"/>
+        </w:rPr>
+        <w:t>Proactive publication duty</w:t>
       </w:r>
     </w:p>
     <w:p>
@@ -6476,21 +6451,7 @@
         <w:rPr>
           <w:szCs w:val="24"/>
         </w:rPr>
-        <w:t xml:space="preserve">) In complying with the proactive publication </w:t>
-      </w:r>
-      <w:proofErr w:type="gramStart"/>
-      <w:r>
-        <w:rPr>
-          <w:szCs w:val="24"/>
-        </w:rPr>
-        <w:t>duty</w:t>
-      </w:r>
-      <w:proofErr w:type="gramEnd"/>
-      <w:r>
-        <w:rPr>
-          <w:szCs w:val="24"/>
-        </w:rPr>
-        <w:t xml:space="preserve"> a Scottish public authority must</w:t>
+        <w:t>) In complying with the proactive publication duty a Scottish public authority must</w:t>
       </w:r>
       <w:r>
         <w:rPr>
@@ -6670,7 +6631,7 @@
           <w:bCs/>
           <w:szCs w:val="24"/>
         </w:rPr>
-        <w:t xml:space="preserve"> </w:t>
+        <w:tab/>
       </w:r>
       <w:r>
         <w:rPr>
@@ -7324,6 +7285,7 @@
         <w:rPr>
           <w:szCs w:val="24"/>
         </w:rPr>
+        <w:lastRenderedPageBreak/>
         <w:t>(</w:t>
       </w:r>
       <w:r>
@@ -7507,6 +7469,12 @@
         </w:rPr>
         <w:t>publication code.</w:t>
       </w:r>
+      <w:r>
+        <w:rPr>
+          <w:szCs w:val="24"/>
+        </w:rPr>
+        <w:t>”</w:t>
+      </w:r>
     </w:p>
     <w:p>
       <w:pPr>
@@ -7552,6 +7520,7 @@
         </w:rPr>
         <w:t>6</w:t>
       </w:r>
+      <w:bookmarkStart w:id="1" w:name="_Hlk93929904"/>
       <w:r>
         <w:rPr>
           <w:b/>
@@ -7561,7 +7530,6 @@
         </w:rPr>
         <w:tab/>
       </w:r>
-      <w:bookmarkStart w:id="1" w:name="_Hlk93929904"/>
       <w:r>
         <w:rPr>
           <w:b/>
@@ -7706,7 +7674,23 @@
           <w:bCs/>
           <w:szCs w:val="24"/>
         </w:rPr>
-        <w:t>Part 6A Freedom of information officers</w:t>
+        <w:t>Part 6A</w:t>
+      </w:r>
+      <w:r>
+        <w:rPr>
+          <w:b/>
+          <w:bCs/>
+          <w:szCs w:val="24"/>
+        </w:rPr>
+        <w:t xml:space="preserve"> </w:t>
+      </w:r>
+      <w:r>
+        <w:rPr>
+          <w:b/>
+          <w:bCs/>
+          <w:szCs w:val="24"/>
+        </w:rPr>
+        <w:t>Freedom of information officers</w:t>
       </w:r>
     </w:p>
     <w:p>
@@ -7758,7 +7742,23 @@
           <w:bCs/>
           <w:szCs w:val="24"/>
         </w:rPr>
-        <w:t>A Designation of a freedom of information officer</w:t>
+        <w:t>A</w:t>
+      </w:r>
+      <w:r>
+        <w:rPr>
+          <w:b/>
+          <w:bCs/>
+          <w:szCs w:val="24"/>
+        </w:rPr>
+        <w:tab/>
+      </w:r>
+      <w:r>
+        <w:rPr>
+          <w:b/>
+          <w:bCs/>
+          <w:szCs w:val="24"/>
+        </w:rPr>
+        <w:t>Designation of a freedom of information officer</w:t>
       </w:r>
       <w:r>
         <w:rPr>
@@ -8035,7 +8035,23 @@
           <w:bCs/>
           <w:szCs w:val="24"/>
         </w:rPr>
-        <w:t xml:space="preserve">B Position of freedom of information officer </w:t>
+        <w:t>B</w:t>
+      </w:r>
+      <w:r>
+        <w:rPr>
+          <w:b/>
+          <w:bCs/>
+          <w:szCs w:val="24"/>
+        </w:rPr>
+        <w:tab/>
+      </w:r>
+      <w:r>
+        <w:rPr>
+          <w:b/>
+          <w:bCs/>
+          <w:szCs w:val="24"/>
+        </w:rPr>
+        <w:t xml:space="preserve">Position of freedom of information officer </w:t>
       </w:r>
     </w:p>
     <w:p>
@@ -8243,6 +8259,7 @@
         <w:rPr>
           <w:szCs w:val="24"/>
         </w:rPr>
+        <w:lastRenderedPageBreak/>
         <w:tab/>
         <w:t>(</w:t>
       </w:r>
@@ -8509,7 +8526,23 @@
           <w:bCs/>
           <w:szCs w:val="24"/>
         </w:rPr>
-        <w:t xml:space="preserve">C Tasks of freedom of information officer </w:t>
+        <w:t>C</w:t>
+      </w:r>
+      <w:r>
+        <w:rPr>
+          <w:b/>
+          <w:bCs/>
+          <w:szCs w:val="24"/>
+        </w:rPr>
+        <w:tab/>
+      </w:r>
+      <w:r>
+        <w:rPr>
+          <w:b/>
+          <w:bCs/>
+          <w:szCs w:val="24"/>
+        </w:rPr>
+        <w:t xml:space="preserve">Tasks of freedom of information officer </w:t>
       </w:r>
     </w:p>
     <w:p>
@@ -9072,6 +9105,12 @@
           <w:szCs w:val="24"/>
         </w:rPr>
         <w:t>.</w:t>
+      </w:r>
+      <w:r>
+        <w:rPr>
+          <w:szCs w:val="24"/>
+        </w:rPr>
+        <w:t>”</w:t>
       </w:r>
     </w:p>
     <w:p>
@@ -9172,17 +9211,17 @@
         </w:rPr>
         <w:t>7</w:t>
       </w:r>
-      <w:r>
-        <w:rPr>
-          <w:b/>
-          <w:bCs/>
-          <w:szCs w:val="24"/>
-          <w:shd w:val="clear" w:color="auto" w:fill="FFFFFF"/>
-        </w:rPr>
-        <w:t xml:space="preserve">       </w:t>
-      </w:r>
       <w:bookmarkStart w:id="2" w:name="_Hlk196948543"/>
       <w:bookmarkEnd w:id="1"/>
+      <w:r>
+        <w:rPr>
+          <w:b/>
+          <w:bCs/>
+          <w:szCs w:val="24"/>
+          <w:shd w:val="clear" w:color="auto" w:fill="FFFFFF"/>
+        </w:rPr>
+        <w:tab/>
+      </w:r>
       <w:r>
         <w:rPr>
           <w:b/>
@@ -9426,6 +9465,7 @@
           <w:szCs w:val="24"/>
           <w:shd w:val="clear" w:color="auto" w:fill="FFFFFF"/>
         </w:rPr>
+        <w:lastRenderedPageBreak/>
         <w:t>“(</w:t>
       </w:r>
       <w:r>
@@ -10456,6 +10496,7 @@
         <w:rPr>
           <w:szCs w:val="24"/>
         </w:rPr>
+        <w:lastRenderedPageBreak/>
         <w:t>(3) Regulations under this section are subject to the negative procedure.</w:t>
       </w:r>
     </w:p>
@@ -10959,7 +11000,6 @@
         </w:rPr>
         <w:t xml:space="preserve">Short </w:t>
       </w:r>
-      <w:proofErr w:type="gramStart"/>
       <w:r>
         <w:rPr>
           <w:b/>
@@ -10974,16 +11014,7 @@
           <w:bCs/>
           <w:szCs w:val="24"/>
         </w:rPr>
-        <w:t>itle</w:t>
-      </w:r>
-      <w:proofErr w:type="gramEnd"/>
-      <w:r>
-        <w:rPr>
-          <w:b/>
-          <w:bCs/>
-          <w:szCs w:val="24"/>
-        </w:rPr>
-        <w:t xml:space="preserve"> </w:t>
+        <w:t xml:space="preserve">itle </w:t>
       </w:r>
     </w:p>
     <w:p>
@@ -11055,7 +11086,7 @@
 </file>
 
 <file path=word/endnotes.xml><?xml version="1.0" encoding="utf-8"?>
-<w:endnotes xmlns:wpc="http://schemas.microsoft.com/office/word/2010/wordprocessingCanvas" xmlns:cx="http://schemas.microsoft.com/office/drawing/2014/chartex" xmlns:cx1="http://schemas.microsoft.com/office/drawing/2015/9/8/chartex" xmlns:cx2="http://schemas.microsoft.com/office/drawing/2015/10/21/chartex" xmlns:cx3="http://schemas.microsoft.com/office/drawing/2016/5/9/chartex" xmlns:cx4="http://schemas.microsoft.com/office/drawing/2016/5/10/chartex" xmlns:cx5="http://schemas.microsoft.com/office/drawing/2016/5/11/chartex" xmlns:cx6="http://schemas.microsoft.com/office/drawing/2016/5/12/chartex" xmlns:cx7="http://schemas.microsoft.com/office/drawing/2016/5/13/chartex" xmlns:cx8="http://schemas.microsoft.com/office/drawing/2016/5/14/chartex" xmlns:mc="http://schemas.openxmlformats.org/markup-compatibility/2006" xmlns:aink="http://schemas.microsoft.com/office/drawing/2016/ink" xmlns:am3d="http://schemas.microsoft.com/office/drawing/2017/model3d" xmlns:o="urn:schemas-microsoft-com:office:office" xmlns:oel="http://schemas.microsoft.com/office/2019/extlst" xmlns:r="http://schemas.openxmlformats.org/officeDocument/2006/relationships" xmlns:m="http://schemas.openxmlformats.org/officeDocument/2006/math" xmlns:v="urn:schemas-microsoft-com:vml" xmlns:wp14="http://schemas.microsoft.com/office/word/2010/wordprocessingDrawing" xmlns:wp="http://schemas.openxmlformats.org/drawingml/2006/wordprocessingDrawing" xmlns:w10="urn:schemas-microsoft-com:office:word" xmlns:w="http://schemas.openxmlformats.org/wordprocessingml/2006/main" xmlns:w14="http://schemas.microsoft.com/office/word/2010/wordml" xmlns:w15="http://schemas.microsoft.com/office/word/2012/wordml" xmlns:w16cex="http://schemas.microsoft.com/office/word/2018/wordml/cex" xmlns:w16cid="http://schemas.microsoft.com/office/word/2016/wordml/cid" xmlns:w16="http://schemas.microsoft.com/office/word/2018/wordml" xmlns:w16du="http://schemas.microsoft.com/office/word/2023/wordml/word16du" xmlns:w16sdtdh="http://schemas.microsoft.com/office/word/2020/wordml/sdtdatahash" xmlns:w16sdtfl="http://schemas.microsoft.com/office/word/2024/wordml/sdtformatlock" xmlns:w16se="http://schemas.microsoft.com/office/word/2015/wordml/symex" xmlns:wpg="http://schemas.microsoft.com/office/word/2010/wordprocessingGroup" xmlns:wpi="http://schemas.microsoft.com/office/word/2010/wordprocessingInk" xmlns:wne="http://schemas.microsoft.com/office/word/2006/wordml" xmlns:wps="http://schemas.microsoft.com/office/word/2010/wordprocessingShape" mc:Ignorable="w14 w15 w16se w16cid w16 w16cex w16sdtdh w16sdtfl w16du wp14">
+<w:endnotes xmlns:wpc="http://schemas.microsoft.com/office/word/2010/wordprocessingCanvas" xmlns:cx="http://schemas.microsoft.com/office/drawing/2014/chartex" xmlns:cx1="http://schemas.microsoft.com/office/drawing/2015/9/8/chartex" xmlns:cx2="http://schemas.microsoft.com/office/drawing/2015/10/21/chartex" xmlns:cx3="http://schemas.microsoft.com/office/drawing/2016/5/9/chartex" xmlns:cx4="http://schemas.microsoft.com/office/drawing/2016/5/10/chartex" xmlns:cx5="http://schemas.microsoft.com/office/drawing/2016/5/11/chartex" xmlns:cx6="http://schemas.microsoft.com/office/drawing/2016/5/12/chartex" xmlns:cx7="http://schemas.microsoft.com/office/drawing/2016/5/13/chartex" xmlns:cx8="http://schemas.microsoft.com/office/drawing/2016/5/14/chartex" xmlns:mc="http://schemas.openxmlformats.org/markup-compatibility/2006" xmlns:aink="http://schemas.microsoft.com/office/drawing/2016/ink" xmlns:am3d="http://schemas.microsoft.com/office/drawing/2017/model3d" xmlns:o="urn:schemas-microsoft-com:office:office" xmlns:r="http://schemas.openxmlformats.org/officeDocument/2006/relationships" xmlns:m="http://schemas.openxmlformats.org/officeDocument/2006/math" xmlns:v="urn:schemas-microsoft-com:vml" xmlns:wp14="http://schemas.microsoft.com/office/word/2010/wordprocessingDrawing" xmlns:wp="http://schemas.openxmlformats.org/drawingml/2006/wordprocessingDrawing" xmlns:w10="urn:schemas-microsoft-com:office:word" xmlns:w="http://schemas.openxmlformats.org/wordprocessingml/2006/main" xmlns:w14="http://schemas.microsoft.com/office/word/2010/wordml" xmlns:w15="http://schemas.microsoft.com/office/word/2012/wordml" xmlns:w16cex="http://schemas.microsoft.com/office/word/2018/wordml/cex" xmlns:w16cid="http://schemas.microsoft.com/office/word/2016/wordml/cid" xmlns:w16="http://schemas.microsoft.com/office/word/2018/wordml" xmlns:w16sdtdh="http://schemas.microsoft.com/office/word/2020/wordml/sdtdatahash" xmlns:w16se="http://schemas.microsoft.com/office/word/2015/wordml/symex" xmlns:wpg="http://schemas.microsoft.com/office/word/2010/wordprocessingGroup" xmlns:wpi="http://schemas.microsoft.com/office/word/2010/wordprocessingInk" xmlns:wne="http://schemas.microsoft.com/office/word/2006/wordml" xmlns:wps="http://schemas.microsoft.com/office/word/2010/wordprocessingShape" mc:Ignorable="w14 w15 w16se w16cid w16 w16cex w16sdtdh wp14">
   <w:endnote w:type="separator" w:id="-1">
     <w:p>
       <w:r>
@@ -11074,7 +11105,7 @@
 </file>
 
 <file path=word/footer1.xml><?xml version="1.0" encoding="utf-8"?>
-<w:ftr xmlns:wpc="http://schemas.microsoft.com/office/word/2010/wordprocessingCanvas" xmlns:cx="http://schemas.microsoft.com/office/drawing/2014/chartex" xmlns:cx1="http://schemas.microsoft.com/office/drawing/2015/9/8/chartex" xmlns:cx2="http://schemas.microsoft.com/office/drawing/2015/10/21/chartex" xmlns:cx3="http://schemas.microsoft.com/office/drawing/2016/5/9/chartex" xmlns:cx4="http://schemas.microsoft.com/office/drawing/2016/5/10/chartex" xmlns:cx5="http://schemas.microsoft.com/office/drawing/2016/5/11/chartex" xmlns:cx6="http://schemas.microsoft.com/office/drawing/2016/5/12/chartex" xmlns:cx7="http://schemas.microsoft.com/office/drawing/2016/5/13/chartex" xmlns:cx8="http://schemas.microsoft.com/office/drawing/2016/5/14/chartex" xmlns:mc="http://schemas.openxmlformats.org/markup-compatibility/2006" xmlns:aink="http://schemas.microsoft.com/office/drawing/2016/ink" xmlns:am3d="http://schemas.microsoft.com/office/drawing/2017/model3d" xmlns:o="urn:schemas-microsoft-com:office:office" xmlns:oel="http://schemas.microsoft.com/office/2019/extlst" xmlns:r="http://schemas.openxmlformats.org/officeDocument/2006/relationships" xmlns:m="http://schemas.openxmlformats.org/officeDocument/2006/math" xmlns:v="urn:schemas-microsoft-com:vml" xmlns:wp14="http://schemas.microsoft.com/office/word/2010/wordprocessingDrawing" xmlns:wp="http://schemas.openxmlformats.org/drawingml/2006/wordprocessingDrawing" xmlns:w10="urn:schemas-microsoft-com:office:word" xmlns:w="http://schemas.openxmlformats.org/wordprocessingml/2006/main" xmlns:w14="http://schemas.microsoft.com/office/word/2010/wordml" xmlns:w15="http://schemas.microsoft.com/office/word/2012/wordml" xmlns:w16cex="http://schemas.microsoft.com/office/word/2018/wordml/cex" xmlns:w16cid="http://schemas.microsoft.com/office/word/2016/wordml/cid" xmlns:w16="http://schemas.microsoft.com/office/word/2018/wordml" xmlns:w16du="http://schemas.microsoft.com/office/word/2023/wordml/word16du" xmlns:w16sdtdh="http://schemas.microsoft.com/office/word/2020/wordml/sdtdatahash" xmlns:w16sdtfl="http://schemas.microsoft.com/office/word/2024/wordml/sdtformatlock" xmlns:w16se="http://schemas.microsoft.com/office/word/2015/wordml/symex" xmlns:wpg="http://schemas.microsoft.com/office/word/2010/wordprocessingGroup" xmlns:wpi="http://schemas.microsoft.com/office/word/2010/wordprocessingInk" xmlns:wne="http://schemas.microsoft.com/office/word/2006/wordml" xmlns:wps="http://schemas.microsoft.com/office/word/2010/wordprocessingShape" mc:Ignorable="w14 w15 w16se w16cid w16 w16cex w16sdtdh w16sdtfl w16du wp14">
+<w:ftr xmlns:wpc="http://schemas.microsoft.com/office/word/2010/wordprocessingCanvas" xmlns:cx="http://schemas.microsoft.com/office/drawing/2014/chartex" xmlns:cx1="http://schemas.microsoft.com/office/drawing/2015/9/8/chartex" xmlns:cx2="http://schemas.microsoft.com/office/drawing/2015/10/21/chartex" xmlns:cx3="http://schemas.microsoft.com/office/drawing/2016/5/9/chartex" xmlns:cx4="http://schemas.microsoft.com/office/drawing/2016/5/10/chartex" xmlns:cx5="http://schemas.microsoft.com/office/drawing/2016/5/11/chartex" xmlns:cx6="http://schemas.microsoft.com/office/drawing/2016/5/12/chartex" xmlns:cx7="http://schemas.microsoft.com/office/drawing/2016/5/13/chartex" xmlns:cx8="http://schemas.microsoft.com/office/drawing/2016/5/14/chartex" xmlns:mc="http://schemas.openxmlformats.org/markup-compatibility/2006" xmlns:aink="http://schemas.microsoft.com/office/drawing/2016/ink" xmlns:am3d="http://schemas.microsoft.com/office/drawing/2017/model3d" xmlns:o="urn:schemas-microsoft-com:office:office" xmlns:r="http://schemas.openxmlformats.org/officeDocument/2006/relationships" xmlns:m="http://schemas.openxmlformats.org/officeDocument/2006/math" xmlns:v="urn:schemas-microsoft-com:vml" xmlns:wp14="http://schemas.microsoft.com/office/word/2010/wordprocessingDrawing" xmlns:wp="http://schemas.openxmlformats.org/drawingml/2006/wordprocessingDrawing" xmlns:w10="urn:schemas-microsoft-com:office:word" xmlns:w="http://schemas.openxmlformats.org/wordprocessingml/2006/main" xmlns:w14="http://schemas.microsoft.com/office/word/2010/wordml" xmlns:w15="http://schemas.microsoft.com/office/word/2012/wordml" xmlns:w16cex="http://schemas.microsoft.com/office/word/2018/wordml/cex" xmlns:w16cid="http://schemas.microsoft.com/office/word/2016/wordml/cid" xmlns:w16="http://schemas.microsoft.com/office/word/2018/wordml" xmlns:w16sdtdh="http://schemas.microsoft.com/office/word/2020/wordml/sdtdatahash" xmlns:w16se="http://schemas.microsoft.com/office/word/2015/wordml/symex" xmlns:wpg="http://schemas.microsoft.com/office/word/2010/wordprocessingGroup" xmlns:wpi="http://schemas.microsoft.com/office/word/2010/wordprocessingInk" xmlns:wne="http://schemas.microsoft.com/office/word/2006/wordml" xmlns:wps="http://schemas.microsoft.com/office/word/2010/wordprocessingShape" mc:Ignorable="w14 w15 w16se w16cid w16 w16cex w16sdtdh wp14">
   <w:sdt>
     <w:sdtPr>
       <w:id w:val="316464086"/>
@@ -11143,7 +11174,7 @@
 </file>
 
 <file path=word/footnotes.xml><?xml version="1.0" encoding="utf-8"?>
-<w:footnotes xmlns:wpc="http://schemas.microsoft.com/office/word/2010/wordprocessingCanvas" xmlns:cx="http://schemas.microsoft.com/office/drawing/2014/chartex" xmlns:cx1="http://schemas.microsoft.com/office/drawing/2015/9/8/chartex" xmlns:cx2="http://schemas.microsoft.com/office/drawing/2015/10/21/chartex" xmlns:cx3="http://schemas.microsoft.com/office/drawing/2016/5/9/chartex" xmlns:cx4="http://schemas.microsoft.com/office/drawing/2016/5/10/chartex" xmlns:cx5="http://schemas.microsoft.com/office/drawing/2016/5/11/chartex" xmlns:cx6="http://schemas.microsoft.com/office/drawing/2016/5/12/chartex" xmlns:cx7="http://schemas.microsoft.com/office/drawing/2016/5/13/chartex" xmlns:cx8="http://schemas.microsoft.com/office/drawing/2016/5/14/chartex" xmlns:mc="http://schemas.openxmlformats.org/markup-compatibility/2006" xmlns:aink="http://schemas.microsoft.com/office/drawing/2016/ink" xmlns:am3d="http://schemas.microsoft.com/office/drawing/2017/model3d" xmlns:o="urn:schemas-microsoft-com:office:office" xmlns:oel="http://schemas.microsoft.com/office/2019/extlst" xmlns:r="http://schemas.openxmlformats.org/officeDocument/2006/relationships" xmlns:m="http://schemas.openxmlformats.org/officeDocument/2006/math" xmlns:v="urn:schemas-microsoft-com:vml" xmlns:wp14="http://schemas.microsoft.com/office/word/2010/wordprocessingDrawing" xmlns:wp="http://schemas.openxmlformats.org/drawingml/2006/wordprocessingDrawing" xmlns:w10="urn:schemas-microsoft-com:office:word" xmlns:w="http://schemas.openxmlformats.org/wordprocessingml/2006/main" xmlns:w14="http://schemas.microsoft.com/office/word/2010/wordml" xmlns:w15="http://schemas.microsoft.com/office/word/2012/wordml" xmlns:w16cex="http://schemas.microsoft.com/office/word/2018/wordml/cex" xmlns:w16cid="http://schemas.microsoft.com/office/word/2016/wordml/cid" xmlns:w16="http://schemas.microsoft.com/office/word/2018/wordml" xmlns:w16du="http://schemas.microsoft.com/office/word/2023/wordml/word16du" xmlns:w16sdtdh="http://schemas.microsoft.com/office/word/2020/wordml/sdtdatahash" xmlns:w16sdtfl="http://schemas.microsoft.com/office/word/2024/wordml/sdtformatlock" xmlns:w16se="http://schemas.microsoft.com/office/word/2015/wordml/symex" xmlns:wpg="http://schemas.microsoft.com/office/word/2010/wordprocessingGroup" xmlns:wpi="http://schemas.microsoft.com/office/word/2010/wordprocessingInk" xmlns:wne="http://schemas.microsoft.com/office/word/2006/wordml" xmlns:wps="http://schemas.microsoft.com/office/word/2010/wordprocessingShape" mc:Ignorable="w14 w15 w16se w16cid w16 w16cex w16sdtdh w16sdtfl w16du wp14">
+<w:footnotes xmlns:wpc="http://schemas.microsoft.com/office/word/2010/wordprocessingCanvas" xmlns:cx="http://schemas.microsoft.com/office/drawing/2014/chartex" xmlns:cx1="http://schemas.microsoft.com/office/drawing/2015/9/8/chartex" xmlns:cx2="http://schemas.microsoft.com/office/drawing/2015/10/21/chartex" xmlns:cx3="http://schemas.microsoft.com/office/drawing/2016/5/9/chartex" xmlns:cx4="http://schemas.microsoft.com/office/drawing/2016/5/10/chartex" xmlns:cx5="http://schemas.microsoft.com/office/drawing/2016/5/11/chartex" xmlns:cx6="http://schemas.microsoft.com/office/drawing/2016/5/12/chartex" xmlns:cx7="http://schemas.microsoft.com/office/drawing/2016/5/13/chartex" xmlns:cx8="http://schemas.microsoft.com/office/drawing/2016/5/14/chartex" xmlns:mc="http://schemas.openxmlformats.org/markup-compatibility/2006" xmlns:aink="http://schemas.microsoft.com/office/drawing/2016/ink" xmlns:am3d="http://schemas.microsoft.com/office/drawing/2017/model3d" xmlns:o="urn:schemas-microsoft-com:office:office" xmlns:r="http://schemas.openxmlformats.org/officeDocument/2006/relationships" xmlns:m="http://schemas.openxmlformats.org/officeDocument/2006/math" xmlns:v="urn:schemas-microsoft-com:vml" xmlns:wp14="http://schemas.microsoft.com/office/word/2010/wordprocessingDrawing" xmlns:wp="http://schemas.openxmlformats.org/drawingml/2006/wordprocessingDrawing" xmlns:w10="urn:schemas-microsoft-com:office:word" xmlns:w="http://schemas.openxmlformats.org/wordprocessingml/2006/main" xmlns:w14="http://schemas.microsoft.com/office/word/2010/wordml" xmlns:w15="http://schemas.microsoft.com/office/word/2012/wordml" xmlns:w16cex="http://schemas.microsoft.com/office/word/2018/wordml/cex" xmlns:w16cid="http://schemas.microsoft.com/office/word/2016/wordml/cid" xmlns:w16="http://schemas.microsoft.com/office/word/2018/wordml" xmlns:w16sdtdh="http://schemas.microsoft.com/office/word/2020/wordml/sdtdatahash" xmlns:w16se="http://schemas.microsoft.com/office/word/2015/wordml/symex" xmlns:wpg="http://schemas.microsoft.com/office/word/2010/wordprocessingGroup" xmlns:wpi="http://schemas.microsoft.com/office/word/2010/wordprocessingInk" xmlns:wne="http://schemas.microsoft.com/office/word/2006/wordml" xmlns:wps="http://schemas.microsoft.com/office/word/2010/wordprocessingShape" mc:Ignorable="w14 w15 w16se w16cid w16 w16cex w16sdtdh wp14">
   <w:footnote w:type="separator" w:id="-1">
     <w:p>
       <w:r>
@@ -11162,7 +11193,7 @@
 </file>
 
 <file path=word/header1.xml><?xml version="1.0" encoding="utf-8"?>
-<w:hdr xmlns:wpc="http://schemas.microsoft.com/office/word/2010/wordprocessingCanvas" xmlns:cx="http://schemas.microsoft.com/office/drawing/2014/chartex" xmlns:cx1="http://schemas.microsoft.com/office/drawing/2015/9/8/chartex" xmlns:cx2="http://schemas.microsoft.com/office/drawing/2015/10/21/chartex" xmlns:cx3="http://schemas.microsoft.com/office/drawing/2016/5/9/chartex" xmlns:cx4="http://schemas.microsoft.com/office/drawing/2016/5/10/chartex" xmlns:cx5="http://schemas.microsoft.com/office/drawing/2016/5/11/chartex" xmlns:cx6="http://schemas.microsoft.com/office/drawing/2016/5/12/chartex" xmlns:cx7="http://schemas.microsoft.com/office/drawing/2016/5/13/chartex" xmlns:cx8="http://schemas.microsoft.com/office/drawing/2016/5/14/chartex" xmlns:mc="http://schemas.openxmlformats.org/markup-compatibility/2006" xmlns:aink="http://schemas.microsoft.com/office/drawing/2016/ink" xmlns:am3d="http://schemas.microsoft.com/office/drawing/2017/model3d" xmlns:o="urn:schemas-microsoft-com:office:office" xmlns:oel="http://schemas.microsoft.com/office/2019/extlst" xmlns:r="http://schemas.openxmlformats.org/officeDocument/2006/relationships" xmlns:m="http://schemas.openxmlformats.org/officeDocument/2006/math" xmlns:v="urn:schemas-microsoft-com:vml" xmlns:wp14="http://schemas.microsoft.com/office/word/2010/wordprocessingDrawing" xmlns:wp="http://schemas.openxmlformats.org/drawingml/2006/wordprocessingDrawing" xmlns:w10="urn:schemas-microsoft-com:office:word" xmlns:w="http://schemas.openxmlformats.org/wordprocessingml/2006/main" xmlns:w14="http://schemas.microsoft.com/office/word/2010/wordml" xmlns:w15="http://schemas.microsoft.com/office/word/2012/wordml" xmlns:w16cex="http://schemas.microsoft.com/office/word/2018/wordml/cex" xmlns:w16cid="http://schemas.microsoft.com/office/word/2016/wordml/cid" xmlns:w16="http://schemas.microsoft.com/office/word/2018/wordml" xmlns:w16du="http://schemas.microsoft.com/office/word/2023/wordml/word16du" xmlns:w16sdtdh="http://schemas.microsoft.com/office/word/2020/wordml/sdtdatahash" xmlns:w16sdtfl="http://schemas.microsoft.com/office/word/2024/wordml/sdtformatlock" xmlns:w16se="http://schemas.microsoft.com/office/word/2015/wordml/symex" xmlns:wpg="http://schemas.microsoft.com/office/word/2010/wordprocessingGroup" xmlns:wpi="http://schemas.microsoft.com/office/word/2010/wordprocessingInk" xmlns:wne="http://schemas.microsoft.com/office/word/2006/wordml" xmlns:wps="http://schemas.microsoft.com/office/word/2010/wordprocessingShape" mc:Ignorable="w14 w15 w16se w16cid w16 w16cex w16sdtdh w16sdtfl w16du wp14">
+<w:hdr xmlns:wpc="http://schemas.microsoft.com/office/word/2010/wordprocessingCanvas" xmlns:cx="http://schemas.microsoft.com/office/drawing/2014/chartex" xmlns:cx1="http://schemas.microsoft.com/office/drawing/2015/9/8/chartex" xmlns:cx2="http://schemas.microsoft.com/office/drawing/2015/10/21/chartex" xmlns:cx3="http://schemas.microsoft.com/office/drawing/2016/5/9/chartex" xmlns:cx4="http://schemas.microsoft.com/office/drawing/2016/5/10/chartex" xmlns:cx5="http://schemas.microsoft.com/office/drawing/2016/5/11/chartex" xmlns:cx6="http://schemas.microsoft.com/office/drawing/2016/5/12/chartex" xmlns:cx7="http://schemas.microsoft.com/office/drawing/2016/5/13/chartex" xmlns:cx8="http://schemas.microsoft.com/office/drawing/2016/5/14/chartex" xmlns:mc="http://schemas.openxmlformats.org/markup-compatibility/2006" xmlns:aink="http://schemas.microsoft.com/office/drawing/2016/ink" xmlns:am3d="http://schemas.microsoft.com/office/drawing/2017/model3d" xmlns:o="urn:schemas-microsoft-com:office:office" xmlns:r="http://schemas.openxmlformats.org/officeDocument/2006/relationships" xmlns:m="http://schemas.openxmlformats.org/officeDocument/2006/math" xmlns:v="urn:schemas-microsoft-com:vml" xmlns:wp14="http://schemas.microsoft.com/office/word/2010/wordprocessingDrawing" xmlns:wp="http://schemas.openxmlformats.org/drawingml/2006/wordprocessingDrawing" xmlns:w10="urn:schemas-microsoft-com:office:word" xmlns:w="http://schemas.openxmlformats.org/wordprocessingml/2006/main" xmlns:w14="http://schemas.microsoft.com/office/word/2010/wordml" xmlns:w15="http://schemas.microsoft.com/office/word/2012/wordml" xmlns:w16cex="http://schemas.microsoft.com/office/word/2018/wordml/cex" xmlns:w16cid="http://schemas.microsoft.com/office/word/2016/wordml/cid" xmlns:w16="http://schemas.microsoft.com/office/word/2018/wordml" xmlns:w16sdtdh="http://schemas.microsoft.com/office/word/2020/wordml/sdtdatahash" xmlns:w16se="http://schemas.microsoft.com/office/word/2015/wordml/symex" xmlns:wpg="http://schemas.microsoft.com/office/word/2010/wordprocessingGroup" xmlns:wpi="http://schemas.microsoft.com/office/word/2010/wordprocessingInk" xmlns:wne="http://schemas.microsoft.com/office/word/2006/wordml" xmlns:wps="http://schemas.microsoft.com/office/word/2010/wordprocessingShape" mc:Ignorable="w14 w15 w16se w16cid w16 w16cex w16sdtdh wp14">
   <w:p>
     <w:pPr>
       <w:pStyle w:val="Header"/>
@@ -11211,7 +11242,7 @@
 </file>
 
 <file path=word/numbering.xml><?xml version="1.0" encoding="utf-8"?>
-<w:numbering xmlns:wpc="http://schemas.microsoft.com/office/word/2010/wordprocessingCanvas" xmlns:cx="http://schemas.microsoft.com/office/drawing/2014/chartex" xmlns:cx1="http://schemas.microsoft.com/office/drawing/2015/9/8/chartex" xmlns:cx2="http://schemas.microsoft.com/office/drawing/2015/10/21/chartex" xmlns:cx3="http://schemas.microsoft.com/office/drawing/2016/5/9/chartex" xmlns:cx4="http://schemas.microsoft.com/office/drawing/2016/5/10/chartex" xmlns:cx5="http://schemas.microsoft.com/office/drawing/2016/5/11/chartex" xmlns:cx6="http://schemas.microsoft.com/office/drawing/2016/5/12/chartex" xmlns:cx7="http://schemas.microsoft.com/office/drawing/2016/5/13/chartex" xmlns:cx8="http://schemas.microsoft.com/office/drawing/2016/5/14/chartex" xmlns:mc="http://schemas.openxmlformats.org/markup-compatibility/2006" xmlns:aink="http://schemas.microsoft.com/office/drawing/2016/ink" xmlns:am3d="http://schemas.microsoft.com/office/drawing/2017/model3d" xmlns:o="urn:schemas-microsoft-com:office:office" xmlns:oel="http://schemas.microsoft.com/office/2019/extlst" xmlns:r="http://schemas.openxmlformats.org/officeDocument/2006/relationships" xmlns:m="http://schemas.openxmlformats.org/officeDocument/2006/math" xmlns:v="urn:schemas-microsoft-com:vml" xmlns:wp14="http://schemas.microsoft.com/office/word/2010/wordprocessingDrawing" xmlns:wp="http://schemas.openxmlformats.org/drawingml/2006/wordprocessingDrawing" xmlns:w10="urn:schemas-microsoft-com:office:word" xmlns:w="http://schemas.openxmlformats.org/wordprocessingml/2006/main" xmlns:w14="http://schemas.microsoft.com/office/word/2010/wordml" xmlns:w15="http://schemas.microsoft.com/office/word/2012/wordml" xmlns:w16cex="http://schemas.microsoft.com/office/word/2018/wordml/cex" xmlns:w16cid="http://schemas.microsoft.com/office/word/2016/wordml/cid" xmlns:w16="http://schemas.microsoft.com/office/word/2018/wordml" xmlns:w16du="http://schemas.microsoft.com/office/word/2023/wordml/word16du" xmlns:w16sdtdh="http://schemas.microsoft.com/office/word/2020/wordml/sdtdatahash" xmlns:w16sdtfl="http://schemas.microsoft.com/office/word/2024/wordml/sdtformatlock" xmlns:w16se="http://schemas.microsoft.com/office/word/2015/wordml/symex" xmlns:wpg="http://schemas.microsoft.com/office/word/2010/wordprocessingGroup" xmlns:wpi="http://schemas.microsoft.com/office/word/2010/wordprocessingInk" xmlns:wne="http://schemas.microsoft.com/office/word/2006/wordml" xmlns:wps="http://schemas.microsoft.com/office/word/2010/wordprocessingShape" mc:Ignorable="w14 w15 w16se w16cid w16 w16cex w16sdtdh w16sdtfl w16du wp14">
+<w:numbering xmlns:wpc="http://schemas.microsoft.com/office/word/2010/wordprocessingCanvas" xmlns:cx="http://schemas.microsoft.com/office/drawing/2014/chartex" xmlns:cx1="http://schemas.microsoft.com/office/drawing/2015/9/8/chartex" xmlns:cx2="http://schemas.microsoft.com/office/drawing/2015/10/21/chartex" xmlns:cx3="http://schemas.microsoft.com/office/drawing/2016/5/9/chartex" xmlns:cx4="http://schemas.microsoft.com/office/drawing/2016/5/10/chartex" xmlns:cx5="http://schemas.microsoft.com/office/drawing/2016/5/11/chartex" xmlns:cx6="http://schemas.microsoft.com/office/drawing/2016/5/12/chartex" xmlns:cx7="http://schemas.microsoft.com/office/drawing/2016/5/13/chartex" xmlns:cx8="http://schemas.microsoft.com/office/drawing/2016/5/14/chartex" xmlns:mc="http://schemas.openxmlformats.org/markup-compatibility/2006" xmlns:aink="http://schemas.microsoft.com/office/drawing/2016/ink" xmlns:am3d="http://schemas.microsoft.com/office/drawing/2017/model3d" xmlns:o="urn:schemas-microsoft-com:office:office" xmlns:r="http://schemas.openxmlformats.org/officeDocument/2006/relationships" xmlns:m="http://schemas.openxmlformats.org/officeDocument/2006/math" xmlns:v="urn:schemas-microsoft-com:vml" xmlns:wp14="http://schemas.microsoft.com/office/word/2010/wordprocessingDrawing" xmlns:wp="http://schemas.openxmlformats.org/drawingml/2006/wordprocessingDrawing" xmlns:w10="urn:schemas-microsoft-com:office:word" xmlns:w="http://schemas.openxmlformats.org/wordprocessingml/2006/main" xmlns:w14="http://schemas.microsoft.com/office/word/2010/wordml" xmlns:w15="http://schemas.microsoft.com/office/word/2012/wordml" xmlns:w16cex="http://schemas.microsoft.com/office/word/2018/wordml/cex" xmlns:w16cid="http://schemas.microsoft.com/office/word/2016/wordml/cid" xmlns:w16="http://schemas.microsoft.com/office/word/2018/wordml" xmlns:w16sdtdh="http://schemas.microsoft.com/office/word/2020/wordml/sdtdatahash" xmlns:w16se="http://schemas.microsoft.com/office/word/2015/wordml/symex" xmlns:wpg="http://schemas.microsoft.com/office/word/2010/wordprocessingGroup" xmlns:wpi="http://schemas.microsoft.com/office/word/2010/wordprocessingInk" xmlns:wne="http://schemas.microsoft.com/office/word/2006/wordml" xmlns:wps="http://schemas.microsoft.com/office/word/2010/wordprocessingShape" mc:Ignorable="w14 w15 w16se w16cid w16 w16cex w16sdtdh wp14">
   <w:abstractNum w:abstractNumId="0" w15:restartNumberingAfterBreak="0">
     <w:nsid w:val="02842804"/>
     <w:multiLevelType w:val="hybridMultilevel"/>
@@ -15194,136 +15225,136 @@
       </w:pPr>
     </w:lvl>
   </w:abstractNum>
-  <w:num w:numId="1" w16cid:durableId="905578167">
+  <w:num w:numId="1">
     <w:abstractNumId w:val="3"/>
   </w:num>
-  <w:num w:numId="2" w16cid:durableId="1574008314">
+  <w:num w:numId="2">
     <w:abstractNumId w:val="35"/>
   </w:num>
-  <w:num w:numId="3" w16cid:durableId="1098908148">
+  <w:num w:numId="3">
     <w:abstractNumId w:val="14"/>
   </w:num>
-  <w:num w:numId="4" w16cid:durableId="1631089307">
+  <w:num w:numId="4">
     <w:abstractNumId w:val="42"/>
   </w:num>
-  <w:num w:numId="5" w16cid:durableId="485324242">
+  <w:num w:numId="5">
     <w:abstractNumId w:val="20"/>
   </w:num>
-  <w:num w:numId="6" w16cid:durableId="1395666337">
+  <w:num w:numId="6">
     <w:abstractNumId w:val="18"/>
   </w:num>
-  <w:num w:numId="7" w16cid:durableId="760418793">
+  <w:num w:numId="7">
     <w:abstractNumId w:val="16"/>
   </w:num>
-  <w:num w:numId="8" w16cid:durableId="400180409">
+  <w:num w:numId="8">
     <w:abstractNumId w:val="39"/>
   </w:num>
-  <w:num w:numId="9" w16cid:durableId="451094483">
+  <w:num w:numId="9">
     <w:abstractNumId w:val="28"/>
   </w:num>
-  <w:num w:numId="10" w16cid:durableId="272397242">
+  <w:num w:numId="10">
     <w:abstractNumId w:val="17"/>
   </w:num>
-  <w:num w:numId="11" w16cid:durableId="725834923">
+  <w:num w:numId="11">
     <w:abstractNumId w:val="27"/>
   </w:num>
-  <w:num w:numId="12" w16cid:durableId="1792748045">
+  <w:num w:numId="12">
     <w:abstractNumId w:val="4"/>
   </w:num>
-  <w:num w:numId="13" w16cid:durableId="22051417">
+  <w:num w:numId="13">
     <w:abstractNumId w:val="7"/>
   </w:num>
-  <w:num w:numId="14" w16cid:durableId="719016167">
+  <w:num w:numId="14">
     <w:abstractNumId w:val="29"/>
   </w:num>
-  <w:num w:numId="15" w16cid:durableId="1239630926">
+  <w:num w:numId="15">
     <w:abstractNumId w:val="10"/>
   </w:num>
-  <w:num w:numId="16" w16cid:durableId="1016612412">
+  <w:num w:numId="16">
     <w:abstractNumId w:val="6"/>
   </w:num>
-  <w:num w:numId="17" w16cid:durableId="1549150188">
+  <w:num w:numId="17">
     <w:abstractNumId w:val="13"/>
   </w:num>
-  <w:num w:numId="18" w16cid:durableId="1064720117">
+  <w:num w:numId="18">
     <w:abstractNumId w:val="12"/>
   </w:num>
-  <w:num w:numId="19" w16cid:durableId="1722552735">
+  <w:num w:numId="19">
     <w:abstractNumId w:val="38"/>
   </w:num>
-  <w:num w:numId="20" w16cid:durableId="177743561">
+  <w:num w:numId="20">
     <w:abstractNumId w:val="21"/>
   </w:num>
-  <w:num w:numId="21" w16cid:durableId="1615792208">
+  <w:num w:numId="21">
     <w:abstractNumId w:val="11"/>
   </w:num>
-  <w:num w:numId="22" w16cid:durableId="1453088880">
+  <w:num w:numId="22">
     <w:abstractNumId w:val="32"/>
   </w:num>
-  <w:num w:numId="23" w16cid:durableId="591400693">
+  <w:num w:numId="23">
     <w:abstractNumId w:val="1"/>
   </w:num>
-  <w:num w:numId="24" w16cid:durableId="1748114719">
+  <w:num w:numId="24">
     <w:abstractNumId w:val="30"/>
   </w:num>
-  <w:num w:numId="25" w16cid:durableId="357780036">
+  <w:num w:numId="25">
     <w:abstractNumId w:val="36"/>
   </w:num>
-  <w:num w:numId="26" w16cid:durableId="330569097">
+  <w:num w:numId="26">
     <w:abstractNumId w:val="33"/>
   </w:num>
-  <w:num w:numId="27" w16cid:durableId="901604277">
+  <w:num w:numId="27">
     <w:abstractNumId w:val="34"/>
   </w:num>
-  <w:num w:numId="28" w16cid:durableId="891423314">
+  <w:num w:numId="28">
     <w:abstractNumId w:val="41"/>
   </w:num>
-  <w:num w:numId="29" w16cid:durableId="983196861">
+  <w:num w:numId="29">
     <w:abstractNumId w:val="26"/>
   </w:num>
-  <w:num w:numId="30" w16cid:durableId="272783163">
+  <w:num w:numId="30">
     <w:abstractNumId w:val="0"/>
   </w:num>
-  <w:num w:numId="31" w16cid:durableId="1192035197">
+  <w:num w:numId="31">
     <w:abstractNumId w:val="19"/>
   </w:num>
-  <w:num w:numId="32" w16cid:durableId="121339856">
+  <w:num w:numId="32">
     <w:abstractNumId w:val="15"/>
   </w:num>
-  <w:num w:numId="33" w16cid:durableId="1659113440">
+  <w:num w:numId="33">
     <w:abstractNumId w:val="25"/>
   </w:num>
-  <w:num w:numId="34" w16cid:durableId="1499342163">
+  <w:num w:numId="34">
     <w:abstractNumId w:val="2"/>
   </w:num>
-  <w:num w:numId="35" w16cid:durableId="630523055">
+  <w:num w:numId="35">
     <w:abstractNumId w:val="31"/>
   </w:num>
-  <w:num w:numId="36" w16cid:durableId="498080444">
+  <w:num w:numId="36">
     <w:abstractNumId w:val="23"/>
   </w:num>
-  <w:num w:numId="37" w16cid:durableId="1976252268">
+  <w:num w:numId="37">
     <w:abstractNumId w:val="9"/>
   </w:num>
-  <w:num w:numId="38" w16cid:durableId="681660628">
+  <w:num w:numId="38">
     <w:abstractNumId w:val="40"/>
   </w:num>
-  <w:num w:numId="39" w16cid:durableId="1450591107">
+  <w:num w:numId="39">
     <w:abstractNumId w:val="22"/>
   </w:num>
-  <w:num w:numId="40" w16cid:durableId="1448357403">
+  <w:num w:numId="40">
     <w:abstractNumId w:val="37"/>
   </w:num>
-  <w:num w:numId="41" w16cid:durableId="317540107">
+  <w:num w:numId="41">
     <w:abstractNumId w:val="43"/>
   </w:num>
-  <w:num w:numId="42" w16cid:durableId="684863648">
+  <w:num w:numId="42">
     <w:abstractNumId w:val="24"/>
   </w:num>
-  <w:num w:numId="43" w16cid:durableId="139420779">
+  <w:num w:numId="43">
     <w:abstractNumId w:val="8"/>
   </w:num>
-  <w:num w:numId="44" w16cid:durableId="1053819210">
+  <w:num w:numId="44">
     <w:abstractNumId w:val="5"/>
   </w:num>
   <w:numIdMacAtCleanup w:val="17"/>
@@ -15331,7 +15362,7 @@
 </file>
 
 <file path=word/styles.xml><?xml version="1.0" encoding="utf-8"?>
-<w:styles xmlns:mc="http://schemas.openxmlformats.org/markup-compatibility/2006" xmlns:r="http://schemas.openxmlformats.org/officeDocument/2006/relationships" xmlns:w="http://schemas.openxmlformats.org/wordprocessingml/2006/main" xmlns:w14="http://schemas.microsoft.com/office/word/2010/wordml" xmlns:w15="http://schemas.microsoft.com/office/word/2012/wordml" xmlns:w16cex="http://schemas.microsoft.com/office/word/2018/wordml/cex" xmlns:w16cid="http://schemas.microsoft.com/office/word/2016/wordml/cid" xmlns:w16="http://schemas.microsoft.com/office/word/2018/wordml" xmlns:w16du="http://schemas.microsoft.com/office/word/2023/wordml/word16du" xmlns:w16sdtdh="http://schemas.microsoft.com/office/word/2020/wordml/sdtdatahash" xmlns:w16sdtfl="http://schemas.microsoft.com/office/word/2024/wordml/sdtformatlock" xmlns:w16se="http://schemas.microsoft.com/office/word/2015/wordml/symex" mc:Ignorable="w14 w15 w16se w16cid w16 w16cex w16sdtdh w16sdtfl w16du">
+<w:styles xmlns:mc="http://schemas.openxmlformats.org/markup-compatibility/2006" xmlns:r="http://schemas.openxmlformats.org/officeDocument/2006/relationships" xmlns:w="http://schemas.openxmlformats.org/wordprocessingml/2006/main" xmlns:w14="http://schemas.microsoft.com/office/word/2010/wordml" xmlns:w15="http://schemas.microsoft.com/office/word/2012/wordml" xmlns:w16cex="http://schemas.microsoft.com/office/word/2018/wordml/cex" xmlns:w16cid="http://schemas.microsoft.com/office/word/2016/wordml/cid" xmlns:w16="http://schemas.microsoft.com/office/word/2018/wordml" xmlns:w16sdtdh="http://schemas.microsoft.com/office/word/2020/wordml/sdtdatahash" xmlns:w16se="http://schemas.microsoft.com/office/word/2015/wordml/symex" mc:Ignorable="w14 w15 w16se w16cid w16 w16cex w16sdtdh">
   <w:docDefaults>
     <w:rPrDefault>
       <w:rPr>
@@ -16149,7 +16180,7 @@
 </file>
 
 <file path=word/glossary/document.xml><?xml version="1.0" encoding="utf-8"?>
-<w:glossaryDocument xmlns:wpc="http://schemas.microsoft.com/office/word/2010/wordprocessingCanvas" xmlns:cx="http://schemas.microsoft.com/office/drawing/2014/chartex" xmlns:cx1="http://schemas.microsoft.com/office/drawing/2015/9/8/chartex" xmlns:cx2="http://schemas.microsoft.com/office/drawing/2015/10/21/chartex" xmlns:cx3="http://schemas.microsoft.com/office/drawing/2016/5/9/chartex" xmlns:cx4="http://schemas.microsoft.com/office/drawing/2016/5/10/chartex" xmlns:cx5="http://schemas.microsoft.com/office/drawing/2016/5/11/chartex" xmlns:cx6="http://schemas.microsoft.com/office/drawing/2016/5/12/chartex" xmlns:cx7="http://schemas.microsoft.com/office/drawing/2016/5/13/chartex" xmlns:cx8="http://schemas.microsoft.com/office/drawing/2016/5/14/chartex" xmlns:mc="http://schemas.openxmlformats.org/markup-compatibility/2006" xmlns:aink="http://schemas.microsoft.com/office/drawing/2016/ink" xmlns:am3d="http://schemas.microsoft.com/office/drawing/2017/model3d" xmlns:o="urn:schemas-microsoft-com:office:office" xmlns:oel="http://schemas.microsoft.com/office/2019/extlst" xmlns:r="http://schemas.openxmlformats.org/officeDocument/2006/relationships" xmlns:m="http://schemas.openxmlformats.org/officeDocument/2006/math" xmlns:v="urn:schemas-microsoft-com:vml" xmlns:wp14="http://schemas.microsoft.com/office/word/2010/wordprocessingDrawing" xmlns:wp="http://schemas.openxmlformats.org/drawingml/2006/wordprocessingDrawing" xmlns:w10="urn:schemas-microsoft-com:office:word" xmlns:w="http://schemas.openxmlformats.org/wordprocessingml/2006/main" xmlns:w14="http://schemas.microsoft.com/office/word/2010/wordml" xmlns:w15="http://schemas.microsoft.com/office/word/2012/wordml" xmlns:w16cex="http://schemas.microsoft.com/office/word/2018/wordml/cex" xmlns:w16cid="http://schemas.microsoft.com/office/word/2016/wordml/cid" xmlns:w16="http://schemas.microsoft.com/office/word/2018/wordml" xmlns:w16du="http://schemas.microsoft.com/office/word/2023/wordml/word16du" xmlns:w16sdtdh="http://schemas.microsoft.com/office/word/2020/wordml/sdtdatahash" xmlns:w16sdtfl="http://schemas.microsoft.com/office/word/2024/wordml/sdtformatlock" xmlns:w16se="http://schemas.microsoft.com/office/word/2015/wordml/symex" xmlns:wpg="http://schemas.microsoft.com/office/word/2010/wordprocessingGroup" xmlns:wpi="http://schemas.microsoft.com/office/word/2010/wordprocessingInk" xmlns:wne="http://schemas.microsoft.com/office/word/2006/wordml" xmlns:wps="http://schemas.microsoft.com/office/word/2010/wordprocessingShape" mc:Ignorable="w14 w15 w16se w16cid w16 w16cex w16sdtdh w16sdtfl w16du wp14">
+<w:glossaryDocument xmlns:wpc="http://schemas.microsoft.com/office/word/2010/wordprocessingCanvas" xmlns:cx="http://schemas.microsoft.com/office/drawing/2014/chartex" xmlns:cx1="http://schemas.microsoft.com/office/drawing/2015/9/8/chartex" xmlns:cx2="http://schemas.microsoft.com/office/drawing/2015/10/21/chartex" xmlns:cx3="http://schemas.microsoft.com/office/drawing/2016/5/9/chartex" xmlns:cx4="http://schemas.microsoft.com/office/drawing/2016/5/10/chartex" xmlns:cx5="http://schemas.microsoft.com/office/drawing/2016/5/11/chartex" xmlns:cx6="http://schemas.microsoft.com/office/drawing/2016/5/12/chartex" xmlns:cx7="http://schemas.microsoft.com/office/drawing/2016/5/13/chartex" xmlns:cx8="http://schemas.microsoft.com/office/drawing/2016/5/14/chartex" xmlns:mc="http://schemas.openxmlformats.org/markup-compatibility/2006" xmlns:aink="http://schemas.microsoft.com/office/drawing/2016/ink" xmlns:am3d="http://schemas.microsoft.com/office/drawing/2017/model3d" xmlns:o="urn:schemas-microsoft-com:office:office" xmlns:r="http://schemas.openxmlformats.org/officeDocument/2006/relationships" xmlns:m="http://schemas.openxmlformats.org/officeDocument/2006/math" xmlns:v="urn:schemas-microsoft-com:vml" xmlns:wp14="http://schemas.microsoft.com/office/word/2010/wordprocessingDrawing" xmlns:wp="http://schemas.openxmlformats.org/drawingml/2006/wordprocessingDrawing" xmlns:w10="urn:schemas-microsoft-com:office:word" xmlns:w="http://schemas.openxmlformats.org/wordprocessingml/2006/main" xmlns:w14="http://schemas.microsoft.com/office/word/2010/wordml" xmlns:w15="http://schemas.microsoft.com/office/word/2012/wordml" xmlns:w16cex="http://schemas.microsoft.com/office/word/2018/wordml/cex" xmlns:w16cid="http://schemas.microsoft.com/office/word/2016/wordml/cid" xmlns:w16="http://schemas.microsoft.com/office/word/2018/wordml" xmlns:w16sdtdh="http://schemas.microsoft.com/office/word/2020/wordml/sdtdatahash" xmlns:w16se="http://schemas.microsoft.com/office/word/2015/wordml/symex" xmlns:wpg="http://schemas.microsoft.com/office/word/2010/wordprocessingGroup" xmlns:wpi="http://schemas.microsoft.com/office/word/2010/wordprocessingInk" xmlns:wne="http://schemas.microsoft.com/office/word/2006/wordml" xmlns:wps="http://schemas.microsoft.com/office/word/2010/wordprocessingShape" mc:Ignorable="w14 w15 w16se w16cid w16 w16cex w16sdtdh wp14">
   <w:docParts>
     <w:docPart>
       <w:docPartPr>
@@ -16175,7 +16206,7 @@
 </file>
 
 <file path=word/glossary/fontTable.xml><?xml version="1.0" encoding="utf-8"?>
-<w:fonts xmlns:mc="http://schemas.openxmlformats.org/markup-compatibility/2006" xmlns:r="http://schemas.openxmlformats.org/officeDocument/2006/relationships" xmlns:w="http://schemas.openxmlformats.org/wordprocessingml/2006/main" xmlns:w14="http://schemas.microsoft.com/office/word/2010/wordml" xmlns:w15="http://schemas.microsoft.com/office/word/2012/wordml" xmlns:w16cex="http://schemas.microsoft.com/office/word/2018/wordml/cex" xmlns:w16cid="http://schemas.microsoft.com/office/word/2016/wordml/cid" xmlns:w16="http://schemas.microsoft.com/office/word/2018/wordml" xmlns:w16du="http://schemas.microsoft.com/office/word/2023/wordml/word16du" xmlns:w16sdtdh="http://schemas.microsoft.com/office/word/2020/wordml/sdtdatahash" xmlns:w16sdtfl="http://schemas.microsoft.com/office/word/2024/wordml/sdtformatlock" xmlns:w16se="http://schemas.microsoft.com/office/word/2015/wordml/symex" mc:Ignorable="w14 w15 w16se w16cid w16 w16cex w16sdtdh w16sdtfl w16du">
+<w:fonts xmlns:mc="http://schemas.openxmlformats.org/markup-compatibility/2006" xmlns:r="http://schemas.openxmlformats.org/officeDocument/2006/relationships" xmlns:w="http://schemas.openxmlformats.org/wordprocessingml/2006/main" xmlns:w14="http://schemas.microsoft.com/office/word/2010/wordml" xmlns:w15="http://schemas.microsoft.com/office/word/2012/wordml" xmlns:w16cex="http://schemas.microsoft.com/office/word/2018/wordml/cex" xmlns:w16cid="http://schemas.microsoft.com/office/word/2016/wordml/cid" xmlns:w16="http://schemas.microsoft.com/office/word/2018/wordml" xmlns:w16sdtdh="http://schemas.microsoft.com/office/word/2020/wordml/sdtdatahash" xmlns:w16se="http://schemas.microsoft.com/office/word/2015/wordml/symex" mc:Ignorable="w14 w15 w16se w16cid w16 w16cex w16sdtdh">
   <w:font w:name="Times New Roman">
     <w:panose1 w:val="02020603050405020304"/>
     <w:charset w:val="00"/>
@@ -16216,7 +16247,15 @@
     <w:charset w:val="00"/>
     <w:family w:val="swiss"/>
     <w:pitch w:val="variable"/>
-    <w:sig w:usb0="E4002EFF" w:usb1="C200247B" w:usb2="00000009" w:usb3="00000000" w:csb0="000001FF" w:csb1="00000000"/>
+    <w:sig w:usb0="E0002EFF" w:usb1="C000247B" w:usb2="00000009" w:usb3="00000000" w:csb0="000001FF" w:csb1="00000000"/>
+  </w:font>
+  <w:font w:name="Mangal">
+    <w:altName w:val="Mangal"/>
+    <w:panose1 w:val="00000400000000000000"/>
+    <w:charset w:val="00"/>
+    <w:family w:val="roman"/>
+    <w:pitch w:val="variable"/>
+    <w:sig w:usb0="00008003" w:usb1="00000000" w:usb2="00000000" w:usb3="00000000" w:csb0="00000001" w:csb1="00000000"/>
   </w:font>
   <w:font w:name="Segoe UI">
     <w:panose1 w:val="020B0502040204020203"/>
@@ -16225,30 +16264,34 @@
     <w:pitch w:val="variable"/>
     <w:sig w:usb0="E4002EFF" w:usb1="C000E47F" w:usb2="00000009" w:usb3="00000000" w:csb0="000001FF" w:csb1="00000000"/>
   </w:font>
+  <w:font w:name="DengXian Light">
+    <w:altName w:val="等线 Light"/>
+    <w:panose1 w:val="02010600030101010101"/>
+    <w:charset w:val="86"/>
+    <w:family w:val="auto"/>
+    <w:pitch w:val="variable"/>
+    <w:sig w:usb0="A00002BF" w:usb1="38CF7CFA" w:usb2="00000016" w:usb3="00000000" w:csb0="0004000F" w:csb1="00000000"/>
+  </w:font>
   <w:font w:name="Calibri Light">
     <w:panose1 w:val="020F0302020204030204"/>
     <w:charset w:val="00"/>
     <w:family w:val="swiss"/>
     <w:pitch w:val="variable"/>
-    <w:sig w:usb0="E4002EFF" w:usb1="C200247B" w:usb2="00000009" w:usb3="00000000" w:csb0="000001FF" w:csb1="00000000"/>
+    <w:sig w:usb0="E0002AFF" w:usb1="C000247B" w:usb2="00000009" w:usb3="00000000" w:csb0="000001FF" w:csb1="00000000"/>
   </w:font>
-  <w:font w:name="Aptos">
-    <w:charset w:val="00"/>
-    <w:family w:val="swiss"/>
+  <w:font w:name="DengXian">
+    <w:altName w:val="等线"/>
+    <w:panose1 w:val="02010600030101010101"/>
+    <w:charset w:val="86"/>
+    <w:family w:val="auto"/>
     <w:pitch w:val="variable"/>
-    <w:sig w:usb0="20000287" w:usb1="00000003" w:usb2="00000000" w:usb3="00000000" w:csb0="0000019F" w:csb1="00000000"/>
-  </w:font>
-  <w:font w:name="Aptos Display">
-    <w:charset w:val="00"/>
-    <w:family w:val="swiss"/>
-    <w:pitch w:val="variable"/>
-    <w:sig w:usb0="20000287" w:usb1="00000003" w:usb2="00000000" w:usb3="00000000" w:csb0="0000019F" w:csb1="00000000"/>
+    <w:sig w:usb0="A00002BF" w:usb1="38CF7CFA" w:usb2="00000016" w:usb3="00000000" w:csb0="0004000F" w:csb1="00000000"/>
   </w:font>
 </w:fonts>
 </file>
 
 <file path=word/glossary/settings.xml><?xml version="1.0" encoding="utf-8"?>
-<w:settings xmlns:mc="http://schemas.openxmlformats.org/markup-compatibility/2006" xmlns:o="urn:schemas-microsoft-com:office:office" xmlns:r="http://schemas.openxmlformats.org/officeDocument/2006/relationships" xmlns:m="http://schemas.openxmlformats.org/officeDocument/2006/math" xmlns:v="urn:schemas-microsoft-com:vml" xmlns:w10="urn:schemas-microsoft-com:office:word" xmlns:w="http://schemas.openxmlformats.org/wordprocessingml/2006/main" xmlns:w14="http://schemas.microsoft.com/office/word/2010/wordml" xmlns:w15="http://schemas.microsoft.com/office/word/2012/wordml" xmlns:w16cex="http://schemas.microsoft.com/office/word/2018/wordml/cex" xmlns:w16cid="http://schemas.microsoft.com/office/word/2016/wordml/cid" xmlns:w16="http://schemas.microsoft.com/office/word/2018/wordml" xmlns:w16du="http://schemas.microsoft.com/office/word/2023/wordml/word16du" xmlns:w16sdtdh="http://schemas.microsoft.com/office/word/2020/wordml/sdtdatahash" xmlns:w16sdtfl="http://schemas.microsoft.com/office/word/2024/wordml/sdtformatlock" xmlns:w16se="http://schemas.microsoft.com/office/word/2015/wordml/symex" xmlns:sl="http://schemas.openxmlformats.org/schemaLibrary/2006/main" mc:Ignorable="w14 w15 w16se w16cid w16 w16cex w16sdtdh w16sdtfl w16du">
+<w:settings xmlns:mc="http://schemas.openxmlformats.org/markup-compatibility/2006" xmlns:o="urn:schemas-microsoft-com:office:office" xmlns:r="http://schemas.openxmlformats.org/officeDocument/2006/relationships" xmlns:m="http://schemas.openxmlformats.org/officeDocument/2006/math" xmlns:v="urn:schemas-microsoft-com:vml" xmlns:w10="urn:schemas-microsoft-com:office:word" xmlns:w="http://schemas.openxmlformats.org/wordprocessingml/2006/main" xmlns:w14="http://schemas.microsoft.com/office/word/2010/wordml" xmlns:w15="http://schemas.microsoft.com/office/word/2012/wordml" xmlns:w16cex="http://schemas.microsoft.com/office/word/2018/wordml/cex" xmlns:w16cid="http://schemas.microsoft.com/office/word/2016/wordml/cid" xmlns:w16="http://schemas.microsoft.com/office/word/2018/wordml" xmlns:w16sdtdh="http://schemas.microsoft.com/office/word/2020/wordml/sdtdatahash" xmlns:w16se="http://schemas.microsoft.com/office/word/2015/wordml/symex" xmlns:sl="http://schemas.openxmlformats.org/schemaLibrary/2006/main" mc:Ignorable="w14 w15 w16se w16cid w16 w16cex w16sdtdh">
   <w:view w:val="normal"/>
   <w:revisionView w:inkAnnotations="0"/>
   <w:defaultTabStop w:val="720"/>
@@ -16267,6 +16310,9 @@
     <w:rsid w:val="00063134"/>
     <w:rsid w:val="00075909"/>
     <w:rsid w:val="00113698"/>
+    <w:rsid w:val="002519D4"/>
+    <w:rsid w:val="003C359C"/>
+    <w:rsid w:val="003F4303"/>
     <w:rsid w:val="0043223F"/>
     <w:rsid w:val="0044683A"/>
     <w:rsid w:val="005D379E"/>
@@ -16293,7 +16339,7 @@
     <m:intLim m:val="subSup"/>
     <m:naryLim m:val="undOvr"/>
   </m:mathPr>
-  <w:themeFontLang w:val="en-GB"/>
+  <w:themeFontLang w:val="en-GB" w:eastAsia="zh-CN" w:bidi="hi-IN"/>
   <w:clrSchemeMapping w:bg1="light1" w:t1="dark1" w:bg2="light2" w:t2="dark2" w:accent1="accent1" w:accent2="accent2" w:accent3="accent3" w:accent4="accent4" w:accent5="accent5" w:accent6="accent6" w:hyperlink="hyperlink" w:followedHyperlink="followedHyperlink"/>
   <w:decimalSymbol w:val="."/>
   <w:listSeparator w:val=","/>
@@ -16302,7 +16348,7 @@
 </file>
 
 <file path=word/glossary/styles.xml><?xml version="1.0" encoding="utf-8"?>
-<w:styles xmlns:mc="http://schemas.openxmlformats.org/markup-compatibility/2006" xmlns:r="http://schemas.openxmlformats.org/officeDocument/2006/relationships" xmlns:w="http://schemas.openxmlformats.org/wordprocessingml/2006/main" xmlns:w14="http://schemas.microsoft.com/office/word/2010/wordml" xmlns:w15="http://schemas.microsoft.com/office/word/2012/wordml" xmlns:w16cex="http://schemas.microsoft.com/office/word/2018/wordml/cex" xmlns:w16cid="http://schemas.microsoft.com/office/word/2016/wordml/cid" xmlns:w16="http://schemas.microsoft.com/office/word/2018/wordml" xmlns:w16du="http://schemas.microsoft.com/office/word/2023/wordml/word16du" xmlns:w16sdtdh="http://schemas.microsoft.com/office/word/2020/wordml/sdtdatahash" xmlns:w16sdtfl="http://schemas.microsoft.com/office/word/2024/wordml/sdtformatlock" xmlns:w16se="http://schemas.microsoft.com/office/word/2015/wordml/symex" mc:Ignorable="w14 w15 w16se w16cid w16 w16cex w16sdtdh w16sdtfl w16du">
+<w:styles xmlns:mc="http://schemas.openxmlformats.org/markup-compatibility/2006" xmlns:r="http://schemas.openxmlformats.org/officeDocument/2006/relationships" xmlns:w="http://schemas.openxmlformats.org/wordprocessingml/2006/main" xmlns:w14="http://schemas.microsoft.com/office/word/2010/wordml" xmlns:w15="http://schemas.microsoft.com/office/word/2012/wordml" xmlns:w16cex="http://schemas.microsoft.com/office/word/2018/wordml/cex" xmlns:w16cid="http://schemas.microsoft.com/office/word/2016/wordml/cid" xmlns:w16="http://schemas.microsoft.com/office/word/2018/wordml" xmlns:w16sdtdh="http://schemas.microsoft.com/office/word/2020/wordml/sdtdatahash" xmlns:w16se="http://schemas.microsoft.com/office/word/2015/wordml/symex" mc:Ignorable="w14 w15 w16se w16cid w16 w16cex w16sdtdh">
   <w:docDefaults>
     <w:rPrDefault>
       <w:rPr>
@@ -16743,7 +16789,7 @@
 </file>
 
 <file path=word/glossary/webSettings.xml><?xml version="1.0" encoding="utf-8"?>
-<w:webSettings xmlns:mc="http://schemas.openxmlformats.org/markup-compatibility/2006" xmlns:r="http://schemas.openxmlformats.org/officeDocument/2006/relationships" xmlns:w="http://schemas.openxmlformats.org/wordprocessingml/2006/main" xmlns:w14="http://schemas.microsoft.com/office/word/2010/wordml" xmlns:w15="http://schemas.microsoft.com/office/word/2012/wordml" xmlns:w16cex="http://schemas.microsoft.com/office/word/2018/wordml/cex" xmlns:w16cid="http://schemas.microsoft.com/office/word/2016/wordml/cid" xmlns:w16="http://schemas.microsoft.com/office/word/2018/wordml" xmlns:w16du="http://schemas.microsoft.com/office/word/2023/wordml/word16du" xmlns:w16sdtdh="http://schemas.microsoft.com/office/word/2020/wordml/sdtdatahash" xmlns:w16sdtfl="http://schemas.microsoft.com/office/word/2024/wordml/sdtformatlock" xmlns:w16se="http://schemas.microsoft.com/office/word/2015/wordml/symex" mc:Ignorable="w14 w15 w16se w16cid w16 w16cex w16sdtdh w16sdtfl w16du">
+<w:webSettings xmlns:mc="http://schemas.openxmlformats.org/markup-compatibility/2006" xmlns:r="http://schemas.openxmlformats.org/officeDocument/2006/relationships" xmlns:w="http://schemas.openxmlformats.org/wordprocessingml/2006/main" xmlns:w14="http://schemas.microsoft.com/office/word/2010/wordml" xmlns:w15="http://schemas.microsoft.com/office/word/2012/wordml" xmlns:w16cex="http://schemas.microsoft.com/office/word/2018/wordml/cex" xmlns:w16cid="http://schemas.microsoft.com/office/word/2016/wordml/cid" xmlns:w16="http://schemas.microsoft.com/office/word/2018/wordml" xmlns:w16sdtdh="http://schemas.microsoft.com/office/word/2020/wordml/sdtdatahash" xmlns:w16se="http://schemas.microsoft.com/office/word/2015/wordml/symex" mc:Ignorable="w14 w15 w16se w16cid w16 w16cex w16sdtdh">
   <w:optimizeForBrowser/>
   <w:allowPNG/>
 </w:webSettings>
@@ -17045,6 +17091,28 @@
 </file>
 
 <file path=customXml/item1.xml><?xml version="1.0" encoding="utf-8"?>
+<?mso-contentType ?>
+<FormTemplates xmlns="http://schemas.microsoft.com/sharepoint/v3/contenttype/forms">
+  <Display>DocumentLibraryForm</Display>
+  <Edit>DocumentLibraryForm</Edit>
+  <New>DocumentLibraryForm</New>
+</FormTemplates>
+</file>
+
+<file path=customXml/item2.xml><?xml version="1.0" encoding="utf-8"?>
+<p:properties xmlns:p="http://schemas.microsoft.com/office/2006/metadata/properties" xmlns:xsi="http://www.w3.org/2001/XMLSchema-instance" xmlns:pc="http://schemas.microsoft.com/office/infopath/2007/PartnerControls">
+  <documentManagement>
+    <TaxCatchAll xmlns="37b4ebc9-a517-45a5-882e-0f38d4a169d8" xsi:nil="true"/>
+    <_ip_UnifiedCompliancePolicyUIAction xmlns="http://schemas.microsoft.com/sharepoint/v3" xsi:nil="true"/>
+    <lcf76f155ced4ddcb4097134ff3c332f xmlns="bf8c2668-4a04-4648-b511-d3baf2576b0e">
+      <Terms xmlns="http://schemas.microsoft.com/office/infopath/2007/PartnerControls"/>
+    </lcf76f155ced4ddcb4097134ff3c332f>
+    <_ip_UnifiedCompliancePolicyProperties xmlns="http://schemas.microsoft.com/sharepoint/v3" xsi:nil="true"/>
+  </documentManagement>
+</p:properties>
+</file>
+
+<file path=customXml/item3.xml><?xml version="1.0" encoding="utf-8"?>
 <ct:contentTypeSchema xmlns:ct="http://schemas.microsoft.com/office/2006/metadata/contentType" xmlns:ma="http://schemas.microsoft.com/office/2006/metadata/properties/metaAttributes" ct:_="" ma:_="" ma:contentTypeName="Document" ma:contentTypeID="0x010100545518E986A41541829E4CDA64E2B629" ma:contentTypeVersion="15" ma:contentTypeDescription="Create a new document." ma:contentTypeScope="" ma:versionID="289255e14f100e8f9bc9ca4ce5cfbb00">
   <xsd:schema xmlns:xsd="http://www.w3.org/2001/XMLSchema" xmlns:xs="http://www.w3.org/2001/XMLSchema" xmlns:p="http://schemas.microsoft.com/office/2006/metadata/properties" xmlns:ns1="http://schemas.microsoft.com/sharepoint/v3" xmlns:ns2="bf8c2668-4a04-4648-b511-d3baf2576b0e" xmlns:ns3="37b4ebc9-a517-45a5-882e-0f38d4a169d8" targetNamespace="http://schemas.microsoft.com/office/2006/metadata/properties" ma:root="true" ma:fieldsID="c8175bf86a28de8b8014fd0f66e969d1" ns1:_="" ns2:_="" ns3:_="">
     <xsd:import namespace="http://schemas.microsoft.com/sharepoint/v3"/>
@@ -17268,29 +17336,27 @@
 </ct:contentTypeSchema>
 </file>
 
-<file path=customXml/item2.xml><?xml version="1.0" encoding="utf-8"?>
-<p:properties xmlns:p="http://schemas.microsoft.com/office/2006/metadata/properties" xmlns:xsi="http://www.w3.org/2001/XMLSchema-instance" xmlns:pc="http://schemas.microsoft.com/office/infopath/2007/PartnerControls">
-  <documentManagement>
-    <TaxCatchAll xmlns="37b4ebc9-a517-45a5-882e-0f38d4a169d8" xsi:nil="true"/>
-    <_ip_UnifiedCompliancePolicyUIAction xmlns="http://schemas.microsoft.com/sharepoint/v3" xsi:nil="true"/>
-    <lcf76f155ced4ddcb4097134ff3c332f xmlns="bf8c2668-4a04-4648-b511-d3baf2576b0e">
-      <Terms xmlns="http://schemas.microsoft.com/office/infopath/2007/PartnerControls"/>
-    </lcf76f155ced4ddcb4097134ff3c332f>
-    <_ip_UnifiedCompliancePolicyProperties xmlns="http://schemas.microsoft.com/sharepoint/v3" xsi:nil="true"/>
-  </documentManagement>
-</p:properties>
+<file path=customXml/itemProps1.xml><?xml version="1.0" encoding="utf-8"?>
+<ds:datastoreItem xmlns:ds="http://schemas.openxmlformats.org/officeDocument/2006/customXml" ds:itemID="{17A1A6A5-77C3-4767-8507-EFCD5C1357BF}">
+  <ds:schemaRefs>
+    <ds:schemaRef ds:uri="http://schemas.microsoft.com/sharepoint/v3/contenttype/forms"/>
+  </ds:schemaRefs>
+</ds:datastoreItem>
 </file>
 
-<file path=customXml/item3.xml><?xml version="1.0" encoding="utf-8"?>
-<?mso-contentType ?>
-<FormTemplates xmlns="http://schemas.microsoft.com/sharepoint/v3/contenttype/forms">
-  <Display>DocumentLibraryForm</Display>
-  <Edit>DocumentLibraryForm</Edit>
-  <New>DocumentLibraryForm</New>
-</FormTemplates>
+<file path=customXml/itemProps2.xml><?xml version="1.0" encoding="utf-8"?>
+<ds:datastoreItem xmlns:ds="http://schemas.openxmlformats.org/officeDocument/2006/customXml" ds:itemID="{CAD827A9-045D-4E5F-8695-E978E802D05E}">
+  <ds:schemaRefs>
+    <ds:schemaRef ds:uri="http://schemas.microsoft.com/office/2006/metadata/properties"/>
+    <ds:schemaRef ds:uri="http://schemas.microsoft.com/office/infopath/2007/PartnerControls"/>
+    <ds:schemaRef ds:uri="37b4ebc9-a517-45a5-882e-0f38d4a169d8"/>
+    <ds:schemaRef ds:uri="http://schemas.microsoft.com/sharepoint/v3"/>
+    <ds:schemaRef ds:uri="bf8c2668-4a04-4648-b511-d3baf2576b0e"/>
+  </ds:schemaRefs>
+</ds:datastoreItem>
 </file>
 
-<file path=customXml/itemProps1.xml><?xml version="1.0" encoding="utf-8"?>
+<file path=customXml/itemProps3.xml><?xml version="1.0" encoding="utf-8"?>
 <ds:datastoreItem xmlns:ds="http://schemas.openxmlformats.org/officeDocument/2006/customXml" ds:itemID="{9EFE02F4-7193-46AD-86A5-1A60E15410A4}">
   <ds:schemaRefs>
     <ds:schemaRef ds:uri="http://schemas.microsoft.com/office/2006/metadata/contentType"/>
@@ -17310,34 +17376,6 @@
 </ds:datastoreItem>
 </file>
 
-<file path=customXml/itemProps2.xml><?xml version="1.0" encoding="utf-8"?>
-<ds:datastoreItem xmlns:ds="http://schemas.openxmlformats.org/officeDocument/2006/customXml" ds:itemID="{CAD827A9-045D-4E5F-8695-E978E802D05E}">
-  <ds:schemaRefs>
-    <ds:schemaRef ds:uri="http://schemas.microsoft.com/office/infopath/2007/PartnerControls"/>
-    <ds:schemaRef ds:uri="http://purl.org/dc/terms/"/>
-    <ds:schemaRef ds:uri="http://purl.org/dc/dcmitype/"/>
-    <ds:schemaRef ds:uri="http://schemas.microsoft.com/office/2006/metadata/properties"/>
-    <ds:schemaRef ds:uri="http://purl.org/dc/elements/1.1/"/>
-    <ds:schemaRef ds:uri="2aae4b3d-89b0-4287-b514-253578f20458"/>
-    <ds:schemaRef ds:uri="http://schemas.microsoft.com/office/2006/documentManagement/types"/>
-    <ds:schemaRef ds:uri="http://www.w3.org/XML/1998/namespace"/>
-    <ds:schemaRef ds:uri="b0cb3f79-7a87-4aaf-85e3-8b06bdbcb05a"/>
-    <ds:schemaRef ds:uri="http://schemas.openxmlformats.org/package/2006/metadata/core-properties"/>
-    <ds:schemaRef ds:uri="37b4ebc9-a517-45a5-882e-0f38d4a169d8"/>
-    <ds:schemaRef ds:uri="http://schemas.microsoft.com/sharepoint/v3"/>
-    <ds:schemaRef ds:uri="bf8c2668-4a04-4648-b511-d3baf2576b0e"/>
-  </ds:schemaRefs>
-</ds:datastoreItem>
-</file>
-
-<file path=customXml/itemProps3.xml><?xml version="1.0" encoding="utf-8"?>
-<ds:datastoreItem xmlns:ds="http://schemas.openxmlformats.org/officeDocument/2006/customXml" ds:itemID="{17A1A6A5-77C3-4767-8507-EFCD5C1357BF}">
-  <ds:schemaRefs>
-    <ds:schemaRef ds:uri="http://schemas.microsoft.com/sharepoint/v3/contenttype/forms"/>
-  </ds:schemaRefs>
-</ds:datastoreItem>
-</file>
-
 <file path=docMetadata/LabelInfo.xml><?xml version="1.0" encoding="utf-8"?>
 <clbl:labelList xmlns:clbl="http://schemas.microsoft.com/office/2020/mipLabelMetadata">
   <clbl:label id="{61c22e59-6e76-40e7-9277-37c464fc6354}" enabled="1" method="Privileged" siteId="{f99512c1-fd9f-4475-9896-9a0b3cdc50ec}" removed="0"/>

</xml_diff>